<commit_message>
Corrección en el documento de Rol Planeacion Semana 1
</commit_message>
<xml_diff>
--- a/02. Desarrollo del proyecto/01.Primer ciclo/02.Reuniones semanales/01.Semana 1/01. Minutas/Roles/Minuta_Rol_Planeacion_Semana1_v1_29092018_v1.docx
+++ b/02. Desarrollo del proyecto/01.Primer ciclo/02.Reuniones semanales/01.Semana 1/01. Minutas/Roles/Minuta_Rol_Planeacion_Semana1_v1_29092018_v1.docx
@@ -1370,8 +1370,6 @@
               </w:rPr>
               <w:t>Reunión de elección de automatizador y BD online</w:t>
             </w:r>
-            <w:bookmarkStart w:id="1" w:name="_GoBack"/>
-            <w:bookmarkEnd w:id="1"/>
           </w:p>
           <w:p>
             <w:pPr>
@@ -3832,23 +3830,7 @@
                 <w:sz w:val="20"/>
                 <w:szCs w:val="24"/>
               </w:rPr>
-              <w:t xml:space="preserve">ol de </w:t>
-            </w:r>
-            <w:r>
-              <w:rPr>
-                <w:rFonts w:ascii="Arial" w:hAnsi="Arial" w:cs="Arial"/>
-                <w:sz w:val="20"/>
-                <w:szCs w:val="24"/>
-              </w:rPr>
-              <w:t>Líder</w:t>
-            </w:r>
-            <w:r>
-              <w:rPr>
-                <w:rFonts w:ascii="Arial" w:hAnsi="Arial" w:cs="Arial"/>
-                <w:sz w:val="20"/>
-                <w:szCs w:val="24"/>
-              </w:rPr>
-              <w:t xml:space="preserve"> Semana 2</w:t>
+              <w:t>ol de Líder Semana 2</w:t>
             </w:r>
           </w:p>
         </w:tc>
@@ -3942,6 +3924,14 @@
                 <w:szCs w:val="24"/>
               </w:rPr>
             </w:pPr>
+            <w:r>
+              <w:rPr>
+                <w:rFonts w:ascii="Arial" w:hAnsi="Arial" w:cs="Arial"/>
+                <w:sz w:val="20"/>
+                <w:szCs w:val="24"/>
+              </w:rPr>
+              <w:t>Conexión del automatizador con BD</w:t>
+            </w:r>
           </w:p>
         </w:tc>
         <w:tc>
@@ -4131,15 +4121,7 @@
                 <w:sz w:val="20"/>
                 <w:szCs w:val="24"/>
               </w:rPr>
-              <w:t>Inspección</w:t>
-            </w:r>
-            <w:r>
-              <w:rPr>
-                <w:rFonts w:ascii="Arial" w:hAnsi="Arial" w:cs="Arial"/>
-                <w:sz w:val="20"/>
-                <w:szCs w:val="24"/>
-              </w:rPr>
-              <w:t xml:space="preserve"> de diseño general de la BD</w:t>
+              <w:t>Inspección de diseño general de la BD</w:t>
             </w:r>
           </w:p>
         </w:tc>
@@ -4647,6 +4629,8 @@
               </w:rPr>
               <w:t>Diseño general de la BD</w:t>
             </w:r>
+            <w:bookmarkStart w:id="1" w:name="_GoBack"/>
+            <w:bookmarkEnd w:id="1"/>
           </w:p>
         </w:tc>
         <w:tc>
@@ -5552,15 +5536,7 @@
                 <w:sz w:val="20"/>
                 <w:szCs w:val="24"/>
               </w:rPr>
-              <w:t>Elaboración</w:t>
-            </w:r>
-            <w:r>
-              <w:rPr>
-                <w:rFonts w:ascii="Arial" w:hAnsi="Arial" w:cs="Arial"/>
-                <w:sz w:val="20"/>
-                <w:szCs w:val="24"/>
-              </w:rPr>
-              <w:t xml:space="preserve"> de minuta de Reunión Semana 2</w:t>
+              <w:t>Elaboración de minuta de Reunión Semana 2</w:t>
             </w:r>
           </w:p>
         </w:tc>
@@ -5659,7 +5635,7 @@
                 <w:sz w:val="20"/>
                 <w:szCs w:val="24"/>
               </w:rPr>
-              <w:t>Conexión del automatizador con BD</w:t>
+              <w:t>Rol de Planeación Semana 2</w:t>
             </w:r>
           </w:p>
         </w:tc>
@@ -5752,14 +5728,6 @@
                 <w:szCs w:val="24"/>
               </w:rPr>
             </w:pPr>
-            <w:r>
-              <w:rPr>
-                <w:rFonts w:ascii="Arial" w:hAnsi="Arial" w:cs="Arial"/>
-                <w:sz w:val="20"/>
-                <w:szCs w:val="24"/>
-              </w:rPr>
-              <w:t>Rol de Planeación Semana 2</w:t>
-            </w:r>
           </w:p>
         </w:tc>
         <w:tc>
@@ -5776,14 +5744,6 @@
                 <w:szCs w:val="24"/>
               </w:rPr>
             </w:pPr>
-            <w:r>
-              <w:rPr>
-                <w:rFonts w:ascii="Arial" w:hAnsi="Arial" w:cs="Arial"/>
-                <w:sz w:val="20"/>
-                <w:szCs w:val="24"/>
-              </w:rPr>
-              <w:t>14 / 10 / 2018</w:t>
-            </w:r>
           </w:p>
         </w:tc>
         <w:tc>
@@ -5794,14 +5754,6 @@
             <w:pPr>
               <w:cnfStyle w:val="000000000000" w:firstRow="0" w:lastRow="0" w:firstColumn="0" w:lastColumn="0" w:oddVBand="0" w:evenVBand="0" w:oddHBand="0" w:evenHBand="0" w:firstRowFirstColumn="0" w:firstRowLastColumn="0" w:lastRowFirstColumn="0" w:lastRowLastColumn="0"/>
             </w:pPr>
-            <w:r>
-              <w:rPr>
-                <w:rFonts w:ascii="Arial" w:hAnsi="Arial" w:cs="Arial"/>
-                <w:sz w:val="20"/>
-                <w:szCs w:val="24"/>
-              </w:rPr>
-              <w:t>Pendiente</w:t>
-            </w:r>
           </w:p>
         </w:tc>
       </w:tr>
@@ -9935,7 +9887,7 @@
 </file>
 
 <file path=customXml/itemProps1.xml><?xml version="1.0" encoding="utf-8"?>
-<ds:datastoreItem xmlns:ds="http://schemas.openxmlformats.org/officeDocument/2006/customXml" ds:itemID="{E3E5D045-F85F-41C0-83E3-E9120B9A398F}">
+<ds:datastoreItem xmlns:ds="http://schemas.openxmlformats.org/officeDocument/2006/customXml" ds:itemID="{46D254F6-EC8C-44DD-867A-66BACC71493A}">
   <ds:schemaRefs>
     <ds:schemaRef ds:uri="http://schemas.openxmlformats.org/officeDocument/2006/bibliography"/>
   </ds:schemaRefs>

</xml_diff>